<commit_message>
Hecho agent 3 y ambos experimentos. Falta: Conclusión y revisar redacción/ortografia.
OJO, comprimir archivo como indica.
</commit_message>
<xml_diff>
--- a/IA/Practica Individual/MemoriaIA.docx
+++ b/IA/Practica Individual/MemoriaIA.docx
@@ -245,7 +245,7 @@
             </w:rPr>
             <w:fldChar w:fldCharType="separate"/>
           </w:r>
-          <w:hyperlink w:anchor="_Toc38238441" w:history="1">
+          <w:hyperlink w:anchor="_Toc38292584" w:history="1">
             <w:r>
               <w:rPr>
                 <w:rStyle w:val="Hipervnculo"/>
@@ -272,7 +272,7 @@
                 <w:noProof/>
                 <w:webHidden/>
               </w:rPr>
-              <w:instrText xml:space="preserve"> PAGEREF _Toc38238441 \h </w:instrText>
+              <w:instrText xml:space="preserve"> PAGEREF _Toc38292584 \h </w:instrText>
             </w:r>
             <w:r>
               <w:rPr>
@@ -315,7 +315,7 @@
               <w:lang w:eastAsia="es-ES"/>
             </w:rPr>
           </w:pPr>
-          <w:hyperlink w:anchor="_Toc38238442" w:history="1">
+          <w:hyperlink w:anchor="_Toc38292585" w:history="1">
             <w:r>
               <w:rPr>
                 <w:rStyle w:val="Hipervnculo"/>
@@ -342,7 +342,7 @@
                 <w:noProof/>
                 <w:webHidden/>
               </w:rPr>
-              <w:instrText xml:space="preserve"> PAGEREF _Toc38238442 \h </w:instrText>
+              <w:instrText xml:space="preserve"> PAGEREF _Toc38292585 \h </w:instrText>
             </w:r>
             <w:r>
               <w:rPr>
@@ -385,7 +385,7 @@
               <w:lang w:eastAsia="es-ES"/>
             </w:rPr>
           </w:pPr>
-          <w:hyperlink w:anchor="_Toc38238443" w:history="1">
+          <w:hyperlink w:anchor="_Toc38292586" w:history="1">
             <w:r>
               <w:rPr>
                 <w:rStyle w:val="Hipervnculo"/>
@@ -412,7 +412,7 @@
                 <w:noProof/>
                 <w:webHidden/>
               </w:rPr>
-              <w:instrText xml:space="preserve"> PAGEREF _Toc38238443 \h </w:instrText>
+              <w:instrText xml:space="preserve"> PAGEREF _Toc38292586 \h </w:instrText>
             </w:r>
             <w:r>
               <w:rPr>
@@ -455,7 +455,7 @@
               <w:lang w:eastAsia="es-ES"/>
             </w:rPr>
           </w:pPr>
-          <w:hyperlink w:anchor="_Toc38238444" w:history="1">
+          <w:hyperlink w:anchor="_Toc38292587" w:history="1">
             <w:r>
               <w:rPr>
                 <w:rStyle w:val="Hipervnculo"/>
@@ -482,7 +482,7 @@
                 <w:noProof/>
                 <w:webHidden/>
               </w:rPr>
-              <w:instrText xml:space="preserve"> PAGEREF _Toc38238444 \h </w:instrText>
+              <w:instrText xml:space="preserve"> PAGEREF _Toc38292587 \h </w:instrText>
             </w:r>
             <w:r>
               <w:rPr>
@@ -525,7 +525,7 @@
               <w:lang w:eastAsia="es-ES"/>
             </w:rPr>
           </w:pPr>
-          <w:hyperlink w:anchor="_Toc38238445" w:history="1">
+          <w:hyperlink w:anchor="_Toc38292588" w:history="1">
             <w:r>
               <w:rPr>
                 <w:rStyle w:val="Hipervnculo"/>
@@ -552,7 +552,7 @@
                 <w:noProof/>
                 <w:webHidden/>
               </w:rPr>
-              <w:instrText xml:space="preserve"> PAGEREF _Toc38238445 \h </w:instrText>
+              <w:instrText xml:space="preserve"> PAGEREF _Toc38292588 \h </w:instrText>
             </w:r>
             <w:r>
               <w:rPr>
@@ -595,7 +595,7 @@
               <w:lang w:eastAsia="es-ES"/>
             </w:rPr>
           </w:pPr>
-          <w:hyperlink w:anchor="_Toc38238446" w:history="1">
+          <w:hyperlink w:anchor="_Toc38292589" w:history="1">
             <w:r>
               <w:rPr>
                 <w:rStyle w:val="Hipervnculo"/>
@@ -622,7 +622,7 @@
                 <w:noProof/>
                 <w:webHidden/>
               </w:rPr>
-              <w:instrText xml:space="preserve"> PAGEREF _Toc38238446 \h </w:instrText>
+              <w:instrText xml:space="preserve"> PAGEREF _Toc38292589 \h </w:instrText>
             </w:r>
             <w:r>
               <w:rPr>
@@ -665,7 +665,7 @@
               <w:lang w:eastAsia="es-ES"/>
             </w:rPr>
           </w:pPr>
-          <w:hyperlink w:anchor="_Toc38238447" w:history="1">
+          <w:hyperlink w:anchor="_Toc38292590" w:history="1">
             <w:r>
               <w:rPr>
                 <w:rStyle w:val="Hipervnculo"/>
@@ -692,7 +692,7 @@
                 <w:noProof/>
                 <w:webHidden/>
               </w:rPr>
-              <w:instrText xml:space="preserve"> PAGEREF _Toc38238447 \h </w:instrText>
+              <w:instrText xml:space="preserve"> PAGEREF _Toc38292590 \h </w:instrText>
             </w:r>
             <w:r>
               <w:rPr>
@@ -735,7 +735,7 @@
               <w:lang w:eastAsia="es-ES"/>
             </w:rPr>
           </w:pPr>
-          <w:hyperlink w:anchor="_Toc38238448" w:history="1">
+          <w:hyperlink w:anchor="_Toc38292591" w:history="1">
             <w:r>
               <w:rPr>
                 <w:rStyle w:val="Hipervnculo"/>
@@ -762,7 +762,7 @@
                 <w:noProof/>
                 <w:webHidden/>
               </w:rPr>
-              <w:instrText xml:space="preserve"> PAGEREF _Toc38238448 \h </w:instrText>
+              <w:instrText xml:space="preserve"> PAGEREF _Toc38292591 \h </w:instrText>
             </w:r>
             <w:r>
               <w:rPr>
@@ -805,7 +805,7 @@
               <w:lang w:eastAsia="es-ES"/>
             </w:rPr>
           </w:pPr>
-          <w:hyperlink w:anchor="_Toc38238449" w:history="1">
+          <w:hyperlink w:anchor="_Toc38292592" w:history="1">
             <w:r>
               <w:rPr>
                 <w:rStyle w:val="Hipervnculo"/>
@@ -832,7 +832,7 @@
                 <w:noProof/>
                 <w:webHidden/>
               </w:rPr>
-              <w:instrText xml:space="preserve"> PAGEREF _Toc38238449 \h </w:instrText>
+              <w:instrText xml:space="preserve"> PAGEREF _Toc38292592 \h </w:instrText>
             </w:r>
             <w:r>
               <w:rPr>
@@ -875,7 +875,7 @@
               <w:lang w:eastAsia="es-ES"/>
             </w:rPr>
           </w:pPr>
-          <w:hyperlink w:anchor="_Toc38238450" w:history="1">
+          <w:hyperlink w:anchor="_Toc38292593" w:history="1">
             <w:r>
               <w:rPr>
                 <w:rStyle w:val="Hipervnculo"/>
@@ -902,7 +902,7 @@
                 <w:noProof/>
                 <w:webHidden/>
               </w:rPr>
-              <w:instrText xml:space="preserve"> PAGEREF _Toc38238450 \h </w:instrText>
+              <w:instrText xml:space="preserve"> PAGEREF _Toc38292593 \h </w:instrText>
             </w:r>
             <w:r>
               <w:rPr>
@@ -945,7 +945,7 @@
               <w:lang w:eastAsia="es-ES"/>
             </w:rPr>
           </w:pPr>
-          <w:hyperlink w:anchor="_Toc38238451" w:history="1">
+          <w:hyperlink w:anchor="_Toc38292594" w:history="1">
             <w:r>
               <w:rPr>
                 <w:rStyle w:val="Hipervnculo"/>
@@ -972,7 +972,7 @@
                 <w:noProof/>
                 <w:webHidden/>
               </w:rPr>
-              <w:instrText xml:space="preserve"> PAGEREF _Toc38238451 \h </w:instrText>
+              <w:instrText xml:space="preserve"> PAGEREF _Toc38292594 \h </w:instrText>
             </w:r>
             <w:r>
               <w:rPr>
@@ -1015,7 +1015,7 @@
               <w:lang w:eastAsia="es-ES"/>
             </w:rPr>
           </w:pPr>
-          <w:hyperlink w:anchor="_Toc38238452" w:history="1">
+          <w:hyperlink w:anchor="_Toc38292595" w:history="1">
             <w:r>
               <w:rPr>
                 <w:rStyle w:val="Hipervnculo"/>
@@ -1042,7 +1042,7 @@
                 <w:noProof/>
                 <w:webHidden/>
               </w:rPr>
-              <w:instrText xml:space="preserve"> PAGEREF _Toc38238452 \h </w:instrText>
+              <w:instrText xml:space="preserve"> PAGEREF _Toc38292595 \h </w:instrText>
             </w:r>
             <w:r>
               <w:rPr>
@@ -1085,7 +1085,7 @@
               <w:lang w:eastAsia="es-ES"/>
             </w:rPr>
           </w:pPr>
-          <w:hyperlink w:anchor="_Toc38238453" w:history="1">
+          <w:hyperlink w:anchor="_Toc38292596" w:history="1">
             <w:r>
               <w:rPr>
                 <w:rStyle w:val="Hipervnculo"/>
@@ -1112,7 +1112,7 @@
                 <w:noProof/>
                 <w:webHidden/>
               </w:rPr>
-              <w:instrText xml:space="preserve"> PAGEREF _Toc38238453 \h </w:instrText>
+              <w:instrText xml:space="preserve"> PAGEREF _Toc38292596 \h </w:instrText>
             </w:r>
             <w:r>
               <w:rPr>
@@ -1155,7 +1155,7 @@
               <w:lang w:eastAsia="es-ES"/>
             </w:rPr>
           </w:pPr>
-          <w:hyperlink w:anchor="_Toc38238454" w:history="1">
+          <w:hyperlink w:anchor="_Toc38292597" w:history="1">
             <w:r>
               <w:rPr>
                 <w:rStyle w:val="Hipervnculo"/>
@@ -1182,7 +1182,7 @@
                 <w:noProof/>
                 <w:webHidden/>
               </w:rPr>
-              <w:instrText xml:space="preserve"> PAGEREF _Toc38238454 \h </w:instrText>
+              <w:instrText xml:space="preserve"> PAGEREF _Toc38292597 \h </w:instrText>
             </w:r>
             <w:r>
               <w:rPr>
@@ -1225,7 +1225,7 @@
               <w:lang w:eastAsia="es-ES"/>
             </w:rPr>
           </w:pPr>
-          <w:hyperlink w:anchor="_Toc38238455" w:history="1">
+          <w:hyperlink w:anchor="_Toc38292598" w:history="1">
             <w:r>
               <w:rPr>
                 <w:rStyle w:val="Hipervnculo"/>
@@ -1252,7 +1252,7 @@
                 <w:noProof/>
                 <w:webHidden/>
               </w:rPr>
-              <w:instrText xml:space="preserve"> PAGEREF _Toc38238455 \h </w:instrText>
+              <w:instrText xml:space="preserve"> PAGEREF _Toc38292598 \h </w:instrText>
             </w:r>
             <w:r>
               <w:rPr>
@@ -1295,13 +1295,14 @@
               <w:lang w:eastAsia="es-ES"/>
             </w:rPr>
           </w:pPr>
-          <w:hyperlink w:anchor="_Toc38238456" w:history="1">
+          <w:hyperlink w:anchor="_Toc38292599" w:history="1">
             <w:r>
               <w:rPr>
                 <w:rStyle w:val="Hipervnculo"/>
                 <w:noProof/>
-              </w:rPr>
-              <w:t>Agent 1</w:t>
+                <w:lang w:val="en-US"/>
+              </w:rPr>
+              <w:t>Agent 1: astar ClosestFoodManhattan</w:t>
             </w:r>
             <w:r>
               <w:rPr>
@@ -1322,7 +1323,7 @@
                 <w:noProof/>
                 <w:webHidden/>
               </w:rPr>
-              <w:instrText xml:space="preserve"> PAGEREF _Toc38238456 \h </w:instrText>
+              <w:instrText xml:space="preserve"> PAGEREF _Toc38292599 \h </w:instrText>
             </w:r>
             <w:r>
               <w:rPr>
@@ -1365,13 +1366,13 @@
               <w:lang w:eastAsia="es-ES"/>
             </w:rPr>
           </w:pPr>
-          <w:hyperlink w:anchor="_Toc38238457" w:history="1">
+          <w:hyperlink w:anchor="_Toc38292600" w:history="1">
             <w:r>
               <w:rPr>
                 <w:rStyle w:val="Hipervnculo"/>
                 <w:noProof/>
               </w:rPr>
-              <w:t>Agent 2</w:t>
+              <w:t>Agent 2: astar ClosestFoodMazeDistance</w:t>
             </w:r>
             <w:r>
               <w:rPr>
@@ -1392,7 +1393,7 @@
                 <w:noProof/>
                 <w:webHidden/>
               </w:rPr>
-              <w:instrText xml:space="preserve"> PAGEREF _Toc38238457 \h </w:instrText>
+              <w:instrText xml:space="preserve"> PAGEREF _Toc38292600 \h </w:instrText>
             </w:r>
             <w:r>
               <w:rPr>
@@ -1435,13 +1436,13 @@
               <w:lang w:eastAsia="es-ES"/>
             </w:rPr>
           </w:pPr>
-          <w:hyperlink w:anchor="_Toc38238458" w:history="1">
+          <w:hyperlink w:anchor="_Toc38292601" w:history="1">
             <w:r>
               <w:rPr>
                 <w:rStyle w:val="Hipervnculo"/>
                 <w:noProof/>
               </w:rPr>
-              <w:t>Agent 3</w:t>
+              <w:t>Agent 3: ClosestDotSearch</w:t>
             </w:r>
             <w:r>
               <w:rPr>
@@ -1462,7 +1463,7 @@
                 <w:noProof/>
                 <w:webHidden/>
               </w:rPr>
-              <w:instrText xml:space="preserve"> PAGEREF _Toc38238458 \h </w:instrText>
+              <w:instrText xml:space="preserve"> PAGEREF _Toc38292601 \h </w:instrText>
             </w:r>
             <w:r>
               <w:rPr>
@@ -1482,7 +1483,7 @@
                 <w:noProof/>
                 <w:webHidden/>
               </w:rPr>
-              <w:t>10</w:t>
+              <w:t>11</w:t>
             </w:r>
             <w:r>
               <w:rPr>
@@ -1505,7 +1506,7 @@
               <w:lang w:eastAsia="es-ES"/>
             </w:rPr>
           </w:pPr>
-          <w:hyperlink w:anchor="_Toc38238459" w:history="1">
+          <w:hyperlink w:anchor="_Toc38292602" w:history="1">
             <w:r>
               <w:rPr>
                 <w:rStyle w:val="Hipervnculo"/>
@@ -1532,7 +1533,7 @@
                 <w:noProof/>
                 <w:webHidden/>
               </w:rPr>
-              <w:instrText xml:space="preserve"> PAGEREF _Toc38238459 \h </w:instrText>
+              <w:instrText xml:space="preserve"> PAGEREF _Toc38292602 \h </w:instrText>
             </w:r>
             <w:r>
               <w:rPr>
@@ -1552,7 +1553,7 @@
                 <w:noProof/>
                 <w:webHidden/>
               </w:rPr>
-              <w:t>10</w:t>
+              <w:t>11</w:t>
             </w:r>
             <w:r>
               <w:rPr>
@@ -1575,7 +1576,7 @@
               <w:lang w:eastAsia="es-ES"/>
             </w:rPr>
           </w:pPr>
-          <w:hyperlink w:anchor="_Toc38238460" w:history="1">
+          <w:hyperlink w:anchor="_Toc38292603" w:history="1">
             <w:r>
               <w:rPr>
                 <w:rStyle w:val="Hipervnculo"/>
@@ -1602,7 +1603,7 @@
                 <w:noProof/>
                 <w:webHidden/>
               </w:rPr>
-              <w:instrText xml:space="preserve"> PAGEREF _Toc38238460 \h </w:instrText>
+              <w:instrText xml:space="preserve"> PAGEREF _Toc38292603 \h </w:instrText>
             </w:r>
             <w:r>
               <w:rPr>
@@ -1645,7 +1646,7 @@
               <w:lang w:eastAsia="es-ES"/>
             </w:rPr>
           </w:pPr>
-          <w:hyperlink w:anchor="_Toc38238461" w:history="1">
+          <w:hyperlink w:anchor="_Toc38292604" w:history="1">
             <w:r>
               <w:rPr>
                 <w:rStyle w:val="Hipervnculo"/>
@@ -1672,7 +1673,7 @@
                 <w:noProof/>
                 <w:webHidden/>
               </w:rPr>
-              <w:instrText xml:space="preserve"> PAGEREF _Toc38238461 \h </w:instrText>
+              <w:instrText xml:space="preserve"> PAGEREF _Toc38292604 \h </w:instrText>
             </w:r>
             <w:r>
               <w:rPr>
@@ -1692,7 +1693,7 @@
                 <w:noProof/>
                 <w:webHidden/>
               </w:rPr>
-              <w:t>11</w:t>
+              <w:t>12</w:t>
             </w:r>
             <w:r>
               <w:rPr>
@@ -1715,7 +1716,7 @@
               <w:lang w:eastAsia="es-ES"/>
             </w:rPr>
           </w:pPr>
-          <w:hyperlink w:anchor="_Toc38238462" w:history="1">
+          <w:hyperlink w:anchor="_Toc38292605" w:history="1">
             <w:r>
               <w:rPr>
                 <w:rStyle w:val="Hipervnculo"/>
@@ -1742,7 +1743,7 @@
                 <w:noProof/>
                 <w:webHidden/>
               </w:rPr>
-              <w:instrText xml:space="preserve"> PAGEREF _Toc38238462 \h </w:instrText>
+              <w:instrText xml:space="preserve"> PAGEREF _Toc38292605 \h </w:instrText>
             </w:r>
             <w:r>
               <w:rPr>
@@ -1762,7 +1763,7 @@
                 <w:noProof/>
                 <w:webHidden/>
               </w:rPr>
-              <w:t>11</w:t>
+              <w:t>12</w:t>
             </w:r>
             <w:r>
               <w:rPr>
@@ -1863,7 +1864,7 @@
         <w:pStyle w:val="Ttulo1"/>
         <w:jc w:val="both"/>
       </w:pPr>
-      <w:bookmarkStart w:id="0" w:name="_Toc38238441"/>
+      <w:bookmarkStart w:id="0" w:name="_Toc38292584"/>
       <w:r>
         <w:t>Introducción</w:t>
       </w:r>
@@ -2185,7 +2186,7 @@
         <w:pStyle w:val="Ttulo1"/>
         <w:jc w:val="both"/>
       </w:pPr>
-      <w:bookmarkStart w:id="1" w:name="_Toc38238442"/>
+      <w:bookmarkStart w:id="1" w:name="_Toc38292585"/>
       <w:r>
         <w:t>Algoritmos de búsqueda implementados en search.py</w:t>
       </w:r>
@@ -2196,7 +2197,7 @@
         <w:pStyle w:val="Ttulo2"/>
         <w:jc w:val="both"/>
       </w:pPr>
-      <w:bookmarkStart w:id="2" w:name="_Toc38238443"/>
+      <w:bookmarkStart w:id="2" w:name="_Toc38292586"/>
       <w:r>
         <w:t>Búsqueda en profundidad</w:t>
       </w:r>
@@ -2328,7 +2329,7 @@
         <w:pStyle w:val="Ttulo2"/>
         <w:jc w:val="both"/>
       </w:pPr>
-      <w:bookmarkStart w:id="3" w:name="_Toc38238444"/>
+      <w:bookmarkStart w:id="3" w:name="_Toc38292587"/>
       <w:r>
         <w:t>Búsqueda en amplitud</w:t>
       </w:r>
@@ -2456,7 +2457,7 @@
         <w:pStyle w:val="Ttulo2"/>
         <w:jc w:val="both"/>
       </w:pPr>
-      <w:bookmarkStart w:id="4" w:name="_Toc38238445"/>
+      <w:bookmarkStart w:id="4" w:name="_Toc38292588"/>
       <w:r>
         <w:lastRenderedPageBreak/>
         <w:t>Dijkstra</w:t>
@@ -2613,7 +2614,7 @@
         <w:pStyle w:val="Ttulo2"/>
         <w:jc w:val="both"/>
       </w:pPr>
-      <w:bookmarkStart w:id="5" w:name="_Toc38238446"/>
+      <w:bookmarkStart w:id="5" w:name="_Toc38292589"/>
       <w:r>
         <w:t>A* con distancia euclídea como heurística</w:t>
       </w:r>
@@ -2746,7 +2747,7 @@
         <w:pStyle w:val="Ttulo1"/>
         <w:jc w:val="both"/>
       </w:pPr>
-      <w:bookmarkStart w:id="6" w:name="_Toc38238447"/>
+      <w:bookmarkStart w:id="6" w:name="_Toc38292590"/>
       <w:r>
         <w:t>Análisis de PositionSearchProblem</w:t>
       </w:r>
@@ -3162,7 +3163,7 @@
         <w:pStyle w:val="Ttulo2"/>
         <w:jc w:val="both"/>
       </w:pPr>
-      <w:bookmarkStart w:id="7" w:name="_Toc38238448"/>
+      <w:bookmarkStart w:id="7" w:name="_Toc38292591"/>
       <w:r>
         <w:t>Escenario 1</w:t>
       </w:r>
@@ -3486,7 +3487,7 @@
         <w:pStyle w:val="Ttulo2"/>
         <w:jc w:val="both"/>
       </w:pPr>
-      <w:bookmarkStart w:id="8" w:name="_Toc38238449"/>
+      <w:bookmarkStart w:id="8" w:name="_Toc38292592"/>
       <w:r>
         <w:lastRenderedPageBreak/>
         <w:t>Escenario 2</w:t>
@@ -3659,7 +3660,7 @@
         <w:pStyle w:val="Ttulo2"/>
         <w:jc w:val="both"/>
       </w:pPr>
-      <w:bookmarkStart w:id="9" w:name="_Toc38238450"/>
+      <w:bookmarkStart w:id="9" w:name="_Toc38292593"/>
       <w:r>
         <w:t>Escenario 3</w:t>
       </w:r>
@@ -3850,7 +3851,7 @@
         <w:pStyle w:val="Ttulo2"/>
         <w:jc w:val="both"/>
       </w:pPr>
-      <w:bookmarkStart w:id="10" w:name="_Toc38238451"/>
+      <w:bookmarkStart w:id="10" w:name="_Toc38292594"/>
       <w:r>
         <w:t>Escenario 4</w:t>
       </w:r>
@@ -4051,7 +4052,7 @@
         <w:pStyle w:val="Ttulo2"/>
         <w:jc w:val="both"/>
       </w:pPr>
-      <w:bookmarkStart w:id="11" w:name="_Toc38238452"/>
+      <w:bookmarkStart w:id="11" w:name="_Toc38292595"/>
       <w:r>
         <w:t>Grafica de los 4 escenarios en conjunto</w:t>
       </w:r>
@@ -4119,7 +4120,7 @@
         <w:pStyle w:val="Ttulo2"/>
         <w:jc w:val="both"/>
       </w:pPr>
-      <w:bookmarkStart w:id="12" w:name="_Toc38238453"/>
+      <w:bookmarkStart w:id="12" w:name="_Toc38292596"/>
       <w:r>
         <w:t>Escenario adicional 1</w:t>
       </w:r>
@@ -4354,7 +4355,7 @@
         <w:pStyle w:val="Ttulo2"/>
         <w:jc w:val="both"/>
       </w:pPr>
-      <w:bookmarkStart w:id="13" w:name="_Toc38238454"/>
+      <w:bookmarkStart w:id="13" w:name="_Toc38292597"/>
       <w:r>
         <w:lastRenderedPageBreak/>
         <w:t>Escenario adicional 2</w:t>
@@ -4730,7 +4731,7 @@
         <w:pStyle w:val="Ttulo1"/>
         <w:jc w:val="both"/>
       </w:pPr>
-      <w:bookmarkStart w:id="14" w:name="_Toc38238455"/>
+      <w:bookmarkStart w:id="14" w:name="_Toc38292598"/>
       <w:r>
         <w:lastRenderedPageBreak/>
         <w:t>Análisis de FoodSearchProblem</w:t>
@@ -4944,36 +4945,24 @@
       <w:pPr>
         <w:pStyle w:val="Ttulo2"/>
         <w:jc w:val="both"/>
-        <w:rPr>
-          <w:lang w:val="en-US"/>
-        </w:rPr>
-      </w:pPr>
-      <w:bookmarkStart w:id="15" w:name="_Toc38238456"/>
-      <w:r>
-        <w:rPr>
-          <w:lang w:val="en-US"/>
-        </w:rPr>
+      </w:pPr>
+      <w:bookmarkStart w:id="15" w:name="_Toc38292599"/>
+      <w:r>
         <w:t>Agent 1</w:t>
       </w:r>
+      <w:r>
+        <w:t>: astar ClosestFoodManhattan</w:t>
+      </w:r>
       <w:bookmarkEnd w:id="15"/>
-      <w:r>
-        <w:rPr>
-          <w:lang w:val="en-US"/>
-        </w:rPr>
-        <w:t>: astar ClosestFoodManhattan</w:t>
-      </w:r>
-    </w:p>
-    <w:p>
-      <w:pPr>
-        <w:jc w:val="both"/>
-        <w:rPr>
-          <w:rFonts w:ascii="Arial" w:hAnsi="Arial" w:cs="Arial"/>
-        </w:rPr>
-      </w:pPr>
-      <w:r>
-        <w:rPr>
-          <w:lang w:val="en-US"/>
-        </w:rPr>
+    </w:p>
+    <w:p>
+      <w:pPr>
+        <w:jc w:val="both"/>
+        <w:rPr>
+          <w:rFonts w:ascii="Arial" w:hAnsi="Arial" w:cs="Arial"/>
+        </w:rPr>
+      </w:pPr>
+      <w:r>
         <w:tab/>
       </w:r>
       <w:r>
@@ -5096,19 +5085,7 @@
         <w:rPr>
           <w:rFonts w:ascii="Arial" w:hAnsi="Arial" w:cs="Arial"/>
         </w:rPr>
-        <w:t xml:space="preserve"> </w:t>
-      </w:r>
-      <w:r>
-        <w:rPr>
-          <w:rFonts w:ascii="Arial" w:hAnsi="Arial" w:cs="Arial"/>
-        </w:rPr>
-        <w:t>(f=g+f)</w:t>
-      </w:r>
-      <w:r>
-        <w:rPr>
-          <w:rFonts w:ascii="Arial" w:hAnsi="Arial" w:cs="Arial"/>
-        </w:rPr>
-        <w:t xml:space="preserve"> </w:t>
+        <w:t xml:space="preserve"> (f=g+f) </w:t>
       </w:r>
       <w:r>
         <w:rPr>
@@ -5273,14 +5250,14 @@
         <w:pStyle w:val="Ttulo2"/>
         <w:jc w:val="both"/>
       </w:pPr>
-      <w:bookmarkStart w:id="16" w:name="_Toc38238457"/>
+      <w:bookmarkStart w:id="16" w:name="_Toc38292600"/>
       <w:r>
         <w:t>Agent 2</w:t>
       </w:r>
+      <w:r>
+        <w:t>: astar ClosestFoodMazeDistance</w:t>
+      </w:r>
       <w:bookmarkEnd w:id="16"/>
-      <w:r>
-        <w:t>: astar ClosestFoodMazeDistance</w:t>
-      </w:r>
     </w:p>
     <w:p>
       <w:pPr>
@@ -5382,17 +5359,18 @@
         <w:pStyle w:val="Ttulo2"/>
         <w:jc w:val="both"/>
       </w:pPr>
-      <w:bookmarkStart w:id="17" w:name="_Toc38238458"/>
+      <w:bookmarkStart w:id="17" w:name="_Toc38292601"/>
       <w:r>
         <w:t>Agent 3</w:t>
       </w:r>
+      <w:r>
+        <w:t>: ClosestDotSearch</w:t>
+      </w:r>
       <w:bookmarkEnd w:id="17"/>
-      <w:r>
-        <w:t>: ClosestDotSearch</w:t>
-      </w:r>
-    </w:p>
-    <w:p>
-      <w:pPr>
+    </w:p>
+    <w:p>
+      <w:pPr>
+        <w:jc w:val="both"/>
         <w:rPr>
           <w:rFonts w:ascii="Arial" w:hAnsi="Arial" w:cs="Arial"/>
         </w:rPr>
@@ -5404,7 +5382,215 @@
         <w:rPr>
           <w:rFonts w:ascii="Arial" w:hAnsi="Arial" w:cs="Arial"/>
         </w:rPr>
-        <w:t>Buscar el mas cercano y va a por él, entonces recalcula el mas cercano de nuevo y va a por él, así sucesivamente hasta que no queda ninguna comida en el tablero.</w:t>
+        <w:t xml:space="preserve">Este algoritmo resuelve el problema hallando en cada posición que va ocupando Pacman cual es la comida </w:t>
+      </w:r>
+      <w:r>
+        <w:rPr>
+          <w:rFonts w:ascii="Arial" w:hAnsi="Arial" w:cs="Arial"/>
+        </w:rPr>
+        <w:t>más</w:t>
+      </w:r>
+      <w:r>
+        <w:rPr>
+          <w:rFonts w:ascii="Arial" w:hAnsi="Arial" w:cs="Arial"/>
+        </w:rPr>
+        <w:t xml:space="preserve"> próxima</w:t>
+      </w:r>
+      <w:r>
+        <w:rPr>
+          <w:rFonts w:ascii="Arial" w:hAnsi="Arial" w:cs="Arial"/>
+        </w:rPr>
+        <w:t xml:space="preserve"> (en número de pasos)</w:t>
+      </w:r>
+      <w:r>
+        <w:rPr>
+          <w:rFonts w:ascii="Arial" w:hAnsi="Arial" w:cs="Arial"/>
+        </w:rPr>
+        <w:t xml:space="preserve"> y cuando la </w:t>
+      </w:r>
+      <w:r>
+        <w:rPr>
+          <w:rFonts w:ascii="Arial" w:hAnsi="Arial" w:cs="Arial"/>
+        </w:rPr>
+        <w:t>encuentra</w:t>
+      </w:r>
+      <w:r>
+        <w:rPr>
+          <w:rFonts w:ascii="Arial" w:hAnsi="Arial" w:cs="Arial"/>
+        </w:rPr>
+        <w:t xml:space="preserve"> se desplaza hasta </w:t>
+      </w:r>
+      <w:r>
+        <w:rPr>
+          <w:rFonts w:ascii="Arial" w:hAnsi="Arial" w:cs="Arial"/>
+        </w:rPr>
+        <w:t xml:space="preserve">la </w:t>
+      </w:r>
+      <w:r>
+        <w:rPr>
+          <w:rFonts w:ascii="Arial" w:hAnsi="Arial" w:cs="Arial"/>
+        </w:rPr>
+        <w:t>posición</w:t>
+      </w:r>
+      <w:r>
+        <w:rPr>
+          <w:rFonts w:ascii="Arial" w:hAnsi="Arial" w:cs="Arial"/>
+        </w:rPr>
+        <w:t>, y repite el proceso de hallar la más cercana y desplazarse hasta que no queda ninguna comida en el tablero</w:t>
+      </w:r>
+      <w:r>
+        <w:rPr>
+          <w:rFonts w:ascii="Arial" w:hAnsi="Arial" w:cs="Arial"/>
+        </w:rPr>
+        <w:t xml:space="preserve">. </w:t>
+      </w:r>
+    </w:p>
+    <w:p>
+      <w:pPr>
+        <w:ind w:firstLine="708"/>
+        <w:jc w:val="both"/>
+        <w:rPr>
+          <w:rFonts w:ascii="Arial" w:hAnsi="Arial" w:cs="Arial"/>
+        </w:rPr>
+      </w:pPr>
+      <w:r>
+        <w:rPr>
+          <w:rFonts w:ascii="Arial" w:hAnsi="Arial" w:cs="Arial"/>
+        </w:rPr>
+        <w:t xml:space="preserve">El </w:t>
+      </w:r>
+      <w:r>
+        <w:rPr>
+          <w:rFonts w:ascii="Arial" w:hAnsi="Arial" w:cs="Arial"/>
+        </w:rPr>
+        <w:t>cálculo</w:t>
+      </w:r>
+      <w:r>
+        <w:rPr>
+          <w:rFonts w:ascii="Arial" w:hAnsi="Arial" w:cs="Arial"/>
+        </w:rPr>
+        <w:t xml:space="preserve"> de la casilla con comida mas cercana, respetando las barreras, lo hace con búsqueda en amplitud</w:t>
+      </w:r>
+      <w:r>
+        <w:rPr>
+          <w:rFonts w:ascii="Arial" w:hAnsi="Arial" w:cs="Arial"/>
+        </w:rPr>
+        <w:t xml:space="preserve"> (FIFO)</w:t>
+      </w:r>
+      <w:r>
+        <w:rPr>
+          <w:rFonts w:ascii="Arial" w:hAnsi="Arial" w:cs="Arial"/>
+        </w:rPr>
+        <w:t xml:space="preserve"> en la que la meta es </w:t>
+      </w:r>
+      <w:r>
+        <w:rPr>
+          <w:rFonts w:ascii="Arial" w:hAnsi="Arial" w:cs="Arial"/>
+        </w:rPr>
+        <w:t>encontrar una  casilla</w:t>
+      </w:r>
+      <w:r>
+        <w:rPr>
+          <w:rFonts w:ascii="Arial" w:hAnsi="Arial" w:cs="Arial"/>
+        </w:rPr>
+        <w:t xml:space="preserve"> marcada en la matriz</w:t>
+      </w:r>
+      <w:r>
+        <w:rPr>
+          <w:rFonts w:ascii="Arial" w:hAnsi="Arial" w:cs="Arial"/>
+        </w:rPr>
+        <w:t xml:space="preserve"> de comidas. </w:t>
+      </w:r>
+    </w:p>
+    <w:p>
+      <w:pPr>
+        <w:ind w:firstLine="708"/>
+        <w:jc w:val="both"/>
+        <w:rPr>
+          <w:rFonts w:ascii="Arial" w:hAnsi="Arial" w:cs="Arial"/>
+        </w:rPr>
+      </w:pPr>
+      <w:r>
+        <w:rPr>
+          <w:rFonts w:ascii="Arial" w:hAnsi="Arial" w:cs="Arial"/>
+        </w:rPr>
+        <w:t>Aunque encuentra el camino optimo entre Pacman y la casilla a consumir, al no tener heurística no tiene en cuenta que es mejor limpiar primero una zona del escenario antes de ir a otra, ya que tendrá que volver al final y eso aumentará el coste, numero de pasos necesarios. A pesar de no dar la solución más optima en cuanto al coste en movimiento, este algoritmo es mucho más rápido que los dos anteriores en los que tenían que calcular muchas más posibilidades para cada casilla.</w:t>
+      </w:r>
+    </w:p>
+    <w:p>
+      <w:pPr>
+        <w:jc w:val="both"/>
+        <w:rPr>
+          <w:rFonts w:ascii="Arial" w:hAnsi="Arial" w:cs="Arial"/>
+        </w:rPr>
+      </w:pPr>
+    </w:p>
+    <w:p>
+      <w:pPr>
+        <w:pStyle w:val="Ttulo2"/>
+        <w:jc w:val="both"/>
+      </w:pPr>
+      <w:bookmarkStart w:id="18" w:name="_Toc38292602"/>
+      <w:r>
+        <w:t>Comparativa en trickySearch</w:t>
+      </w:r>
+      <w:bookmarkEnd w:id="18"/>
+    </w:p>
+    <w:p>
+      <w:pPr>
+        <w:ind w:firstLine="708"/>
+        <w:jc w:val="both"/>
+        <w:rPr>
+          <w:rFonts w:ascii="Arial" w:hAnsi="Arial" w:cs="Arial"/>
+        </w:rPr>
+      </w:pPr>
+      <w:r>
+        <w:rPr>
+          <w:rFonts w:ascii="Arial" w:hAnsi="Arial" w:cs="Arial"/>
+        </w:rPr>
+        <w:t xml:space="preserve">En esta prueba se puede apreciar el coste que supone cada uno de los algoritmos planteados, se puede </w:t>
+      </w:r>
+      <w:r>
+        <w:rPr>
+          <w:rFonts w:ascii="Arial" w:hAnsi="Arial" w:cs="Arial"/>
+        </w:rPr>
+        <w:t>ver</w:t>
+      </w:r>
+      <w:r>
+        <w:rPr>
+          <w:rFonts w:ascii="Arial" w:hAnsi="Arial" w:cs="Arial"/>
+        </w:rPr>
+        <w:t xml:space="preserve"> que los que usan heurísticas encuentran la solución mas optima. Pero un punto a favor </w:t>
+      </w:r>
+      <w:r>
+        <w:rPr>
+          <w:rFonts w:ascii="Arial" w:hAnsi="Arial" w:cs="Arial"/>
+        </w:rPr>
+        <w:t xml:space="preserve">de la que busca los </w:t>
+      </w:r>
+      <w:r>
+        <w:rPr>
+          <w:rFonts w:ascii="Arial" w:hAnsi="Arial" w:cs="Arial"/>
+        </w:rPr>
+        <w:t>más</w:t>
+      </w:r>
+      <w:r>
+        <w:rPr>
+          <w:rFonts w:ascii="Arial" w:hAnsi="Arial" w:cs="Arial"/>
+        </w:rPr>
+        <w:t xml:space="preserve"> cercanos, es </w:t>
+      </w:r>
+      <w:r>
+        <w:rPr>
+          <w:rFonts w:ascii="Arial" w:hAnsi="Arial" w:cs="Arial"/>
+        </w:rPr>
+        <w:t>que,</w:t>
+      </w:r>
+      <w:r>
+        <w:rPr>
+          <w:rFonts w:ascii="Arial" w:hAnsi="Arial" w:cs="Arial"/>
+        </w:rPr>
+        <w:t xml:space="preserve"> aunque es un poco mas costosa, es con diferencia la que menor tiempo y nodos expande que el resto.</w:t>
       </w:r>
     </w:p>
     <w:p>
@@ -5419,68 +5605,98 @@
           <w:rFonts w:ascii="Arial" w:hAnsi="Arial" w:cs="Arial"/>
         </w:rPr>
         <w:tab/>
-        <w:t>Explicar el algoritmo y heurística para resolver el problema.</w:t>
-      </w:r>
-    </w:p>
-    <w:p>
-      <w:pPr>
-        <w:jc w:val="both"/>
-        <w:rPr>
-          <w:rFonts w:ascii="Arial" w:hAnsi="Arial" w:cs="Arial"/>
-        </w:rPr>
-      </w:pPr>
-    </w:p>
-    <w:p>
-      <w:pPr>
-        <w:pStyle w:val="Ttulo2"/>
-        <w:jc w:val="both"/>
-      </w:pPr>
-      <w:bookmarkStart w:id="18" w:name="_Toc38238459"/>
-      <w:r>
-        <w:t>Comparativa en trickySearch</w:t>
-      </w:r>
-      <w:bookmarkEnd w:id="18"/>
-    </w:p>
-    <w:p>
-      <w:pPr>
-        <w:ind w:firstLine="708"/>
-        <w:jc w:val="both"/>
-        <w:rPr>
-          <w:rFonts w:ascii="Arial" w:hAnsi="Arial" w:cs="Arial"/>
-        </w:rPr>
-      </w:pPr>
-      <w:r>
-        <w:rPr>
-          <w:rFonts w:ascii="Arial" w:hAnsi="Arial" w:cs="Arial"/>
-        </w:rPr>
-        <w:t>Grafica de la ejecución de los 3 agentes. Graficas con tiempo de ejecución, numero de nodos expandidos y coste del camino encontrado.</w:t>
-      </w:r>
-    </w:p>
-    <w:p>
-      <w:pPr>
-        <w:ind w:firstLine="708"/>
-        <w:jc w:val="both"/>
-        <w:rPr>
-          <w:rFonts w:ascii="Arial" w:hAnsi="Arial" w:cs="Arial"/>
-        </w:rPr>
-      </w:pPr>
-      <w:r>
-        <w:rPr>
-          <w:rFonts w:ascii="Arial" w:hAnsi="Arial" w:cs="Arial"/>
-        </w:rPr>
-        <w:t xml:space="preserve">Explicar a </w:t>
-      </w:r>
-      <w:r>
-        <w:rPr>
-          <w:rFonts w:ascii="Arial" w:hAnsi="Arial" w:cs="Arial"/>
-        </w:rPr>
-        <w:t>qué</w:t>
-      </w:r>
-      <w:r>
-        <w:rPr>
-          <w:rFonts w:ascii="Arial" w:hAnsi="Arial" w:cs="Arial"/>
-        </w:rPr>
-        <w:t xml:space="preserve"> se debe cada una de las posiciones teniendo en cuenta el algoritmo</w:t>
+        <w:t>Entre las que usan heurísticas, la distancia Manhattan es mas barata de calcular ya que es una operación matemática, sin embargo, Maze Distance debe calcular en cada paso muchas búsquedas en amplitud lo que supone un coste muy elevado, dado que la búsqueda en amplitud es de complejidad temporal y espacial exponencial.</w:t>
+      </w:r>
+    </w:p>
+    <w:p>
+      <w:pPr>
+        <w:jc w:val="both"/>
+        <w:rPr>
+          <w:rFonts w:ascii="Arial" w:hAnsi="Arial" w:cs="Arial"/>
+        </w:rPr>
+      </w:pPr>
+      <w:r>
+        <w:rPr>
+          <w:rFonts w:ascii="Arial" w:hAnsi="Arial" w:cs="Arial"/>
+        </w:rPr>
+        <w:tab/>
+        <w:t xml:space="preserve">La distancia </w:t>
+      </w:r>
+      <w:r>
+        <w:rPr>
+          <w:rFonts w:ascii="Arial" w:hAnsi="Arial" w:cs="Arial"/>
+        </w:rPr>
+        <w:t>Manhattan</w:t>
+      </w:r>
+      <w:r>
+        <w:rPr>
+          <w:rFonts w:ascii="Arial" w:hAnsi="Arial" w:cs="Arial"/>
+        </w:rPr>
+        <w:t xml:space="preserve"> es la que ha expandido </w:t>
+      </w:r>
+      <w:r>
+        <w:rPr>
+          <w:rFonts w:ascii="Arial" w:hAnsi="Arial" w:cs="Arial"/>
+        </w:rPr>
+        <w:t>más</w:t>
+      </w:r>
+      <w:r>
+        <w:rPr>
+          <w:rFonts w:ascii="Arial" w:hAnsi="Arial" w:cs="Arial"/>
+        </w:rPr>
+        <w:t xml:space="preserve"> nodos, eso se debe a que ha probado muchas ramas que no han llevado un camino optimo, ya que el </w:t>
+      </w:r>
+      <w:r>
+        <w:rPr>
+          <w:rFonts w:ascii="Arial" w:hAnsi="Arial" w:cs="Arial"/>
+        </w:rPr>
+        <w:t>cálculo</w:t>
+      </w:r>
+      <w:r>
+        <w:rPr>
+          <w:rFonts w:ascii="Arial" w:hAnsi="Arial" w:cs="Arial"/>
+        </w:rPr>
+        <w:t xml:space="preserve"> de </w:t>
+      </w:r>
+      <w:r>
+        <w:rPr>
+          <w:rFonts w:ascii="Arial" w:hAnsi="Arial" w:cs="Arial"/>
+        </w:rPr>
+        <w:lastRenderedPageBreak/>
+        <w:t>esa operación no tiene en cuenta muros proporcionando menos información que la búsqueda amplitud que tiene en cuenta cual es la ruta optima entre los dos puntos.</w:t>
+      </w:r>
+    </w:p>
+    <w:p>
+      <w:pPr>
+        <w:jc w:val="both"/>
+        <w:rPr>
+          <w:rFonts w:ascii="Arial" w:hAnsi="Arial" w:cs="Arial"/>
+        </w:rPr>
+      </w:pPr>
+      <w:r>
+        <w:rPr>
+          <w:rFonts w:ascii="Arial" w:hAnsi="Arial" w:cs="Arial"/>
+        </w:rPr>
+        <w:tab/>
+        <w:t xml:space="preserve">Por lo tanto, podemos sacar en claro que para este caso el mejor algoritmo es Closest Dot Distance, ya que es considerablemente </w:t>
+      </w:r>
+      <w:r>
+        <w:rPr>
+          <w:rFonts w:ascii="Arial" w:hAnsi="Arial" w:cs="Arial"/>
+        </w:rPr>
+        <w:t>más</w:t>
+      </w:r>
+      <w:r>
+        <w:rPr>
+          <w:rFonts w:ascii="Arial" w:hAnsi="Arial" w:cs="Arial"/>
+        </w:rPr>
+        <w:t xml:space="preserve"> rápido y la solución proporcionada no difiere mucho de la </w:t>
+      </w:r>
+      <w:r>
+        <w:rPr>
+          <w:rFonts w:ascii="Arial" w:hAnsi="Arial" w:cs="Arial"/>
+        </w:rPr>
+        <w:t>óptima. El resto no son admisible, no tardan un tiempo razonable.</w:t>
       </w:r>
     </w:p>
     <w:p>
@@ -5545,7 +5761,7 @@
         <w:pStyle w:val="Ttulo2"/>
         <w:jc w:val="both"/>
       </w:pPr>
-      <w:bookmarkStart w:id="19" w:name="_Toc38238460"/>
+      <w:bookmarkStart w:id="19" w:name="_Toc38292603"/>
       <w:r>
         <w:t>Comparativa en bigSearch</w:t>
       </w:r>
@@ -5563,7 +5779,31 @@
         <w:rPr>
           <w:rFonts w:ascii="Arial" w:hAnsi="Arial" w:cs="Arial"/>
         </w:rPr>
-        <w:t>Grafica de la ejecución de los 3 agentes. Graficas con tiempo de ejecución, numero de nodos expandidos y coste del camino encontrado.</w:t>
+        <w:t xml:space="preserve">Esta prueba a reafirmado lo comentado en el apartado anterior, </w:t>
+      </w:r>
+      <w:r>
+        <w:rPr>
+          <w:rFonts w:ascii="Arial" w:hAnsi="Arial" w:cs="Arial"/>
+        </w:rPr>
+        <w:t>las dos búsquedas</w:t>
+      </w:r>
+      <w:r>
+        <w:rPr>
+          <w:rFonts w:ascii="Arial" w:hAnsi="Arial" w:cs="Arial"/>
+        </w:rPr>
+        <w:t xml:space="preserve"> informadas son muy costosas, una temporalmente y otra espacialmente, que no ha sido posible para el tablero bigSearch calcular cual seria el recorrido que debe </w:t>
+      </w:r>
+      <w:r>
+        <w:rPr>
+          <w:rFonts w:ascii="Arial" w:hAnsi="Arial" w:cs="Arial"/>
+        </w:rPr>
+        <w:t>seguir</w:t>
+      </w:r>
+      <w:r>
+        <w:rPr>
+          <w:rFonts w:ascii="Arial" w:hAnsi="Arial" w:cs="Arial"/>
+        </w:rPr>
+        <w:t xml:space="preserve"> Pacman. </w:t>
       </w:r>
     </w:p>
     <w:p>
@@ -5578,7 +5818,118 @@
         <w:rPr>
           <w:rFonts w:ascii="Arial" w:hAnsi="Arial" w:cs="Arial"/>
         </w:rPr>
-        <w:t>Explicar a qué se debe cada una de las posiciones teniendo en cuenta el algoritmo</w:t>
+        <w:t xml:space="preserve">El único que ha logrado superar el mapa ha sido el de Maze Distance que lo ha hecho bastante rápido, incluso </w:t>
+      </w:r>
+      <w:r>
+        <w:rPr>
+          <w:rFonts w:ascii="Arial" w:hAnsi="Arial" w:cs="Arial"/>
+        </w:rPr>
+        <w:t>más</w:t>
+      </w:r>
+      <w:r>
+        <w:rPr>
+          <w:rFonts w:ascii="Arial" w:hAnsi="Arial" w:cs="Arial"/>
+        </w:rPr>
+        <w:t xml:space="preserve"> rápido de lo que lo hacían los otros algoritmos en el otro mapa que era mas pequeño y con menor </w:t>
+      </w:r>
+      <w:r>
+        <w:rPr>
+          <w:rFonts w:ascii="Arial" w:hAnsi="Arial" w:cs="Arial"/>
+        </w:rPr>
+        <w:t>número</w:t>
+      </w:r>
+      <w:r>
+        <w:rPr>
+          <w:rFonts w:ascii="Arial" w:hAnsi="Arial" w:cs="Arial"/>
+        </w:rPr>
+        <w:t xml:space="preserve"> de comidas.</w:t>
+      </w:r>
+    </w:p>
+    <w:p>
+      <w:pPr>
+        <w:ind w:firstLine="708"/>
+        <w:jc w:val="both"/>
+        <w:rPr>
+          <w:rFonts w:ascii="Arial" w:hAnsi="Arial" w:cs="Arial"/>
+        </w:rPr>
+      </w:pPr>
+      <w:r>
+        <w:rPr>
+          <w:rFonts w:ascii="Arial" w:hAnsi="Arial" w:cs="Arial"/>
+        </w:rPr>
+        <w:t xml:space="preserve">El problema de que no halla sido posible calcular la ruta para el algoritmo de distancia de Manhattan se debe a que este expande demasiados nodos y el equipo utilizado para las pruebas no le podía </w:t>
+      </w:r>
+      <w:r>
+        <w:rPr>
+          <w:rFonts w:ascii="Arial" w:hAnsi="Arial" w:cs="Arial"/>
+        </w:rPr>
+        <w:t>suministrar</w:t>
+      </w:r>
+      <w:r>
+        <w:rPr>
+          <w:rFonts w:ascii="Arial" w:hAnsi="Arial" w:cs="Arial"/>
+        </w:rPr>
+        <w:t xml:space="preserve"> los recursos que necesitaba.</w:t>
+      </w:r>
+    </w:p>
+    <w:p>
+      <w:pPr>
+        <w:ind w:firstLine="708"/>
+        <w:jc w:val="both"/>
+        <w:rPr>
+          <w:rFonts w:ascii="Arial" w:hAnsi="Arial" w:cs="Arial"/>
+        </w:rPr>
+      </w:pPr>
+      <w:r>
+        <w:rPr>
+          <w:rFonts w:ascii="Arial" w:hAnsi="Arial" w:cs="Arial"/>
+        </w:rPr>
+        <w:t>Similar al anterior, Maze Distance tenia que hacer tantos cálculos internos</w:t>
+      </w:r>
+      <w:r>
+        <w:rPr>
+          <w:rFonts w:ascii="Arial" w:hAnsi="Arial" w:cs="Arial"/>
+        </w:rPr>
+        <w:t xml:space="preserve"> que iban incrementando</w:t>
+      </w:r>
+      <w:r>
+        <w:rPr>
+          <w:rFonts w:ascii="Arial" w:hAnsi="Arial" w:cs="Arial"/>
+        </w:rPr>
+        <w:t>, búsqueda en amplitud desde los sucesores del nodo a todas las comidas del escenario,</w:t>
+      </w:r>
+      <w:r>
+        <w:rPr>
+          <w:rFonts w:ascii="Arial" w:hAnsi="Arial" w:cs="Arial"/>
+        </w:rPr>
+        <w:t xml:space="preserve"> que </w:t>
+      </w:r>
+      <w:r>
+        <w:rPr>
+          <w:rFonts w:ascii="Arial" w:hAnsi="Arial" w:cs="Arial"/>
+        </w:rPr>
+        <w:t xml:space="preserve"> </w:t>
+      </w:r>
+      <w:r>
+        <w:rPr>
+          <w:rFonts w:ascii="Arial" w:hAnsi="Arial" w:cs="Arial"/>
+        </w:rPr>
+        <w:t>el dispositivo se queda sin recursos y no puede terminar la tarea de búsqueda.</w:t>
+      </w:r>
+    </w:p>
+    <w:p>
+      <w:pPr>
+        <w:ind w:firstLine="708"/>
+        <w:jc w:val="both"/>
+        <w:rPr>
+          <w:rFonts w:ascii="Arial" w:hAnsi="Arial" w:cs="Arial"/>
+        </w:rPr>
+      </w:pPr>
+      <w:r>
+        <w:rPr>
+          <w:rFonts w:ascii="Arial" w:hAnsi="Arial" w:cs="Arial"/>
+        </w:rPr>
+        <w:t>De este caso de prueba podemos sacar en claro, que hay que tener en cuenta la complejidad de los algoritmos que utilizamos y a veces se debe emplear un algoritmo mas sencillo, menos costoso, aunque esto genere caminos mas costosos. Es preferible tener una solución, aunque no sea la óptima a no tener ninguna por usar uno demasiado complejo o costoso.</w:t>
       </w:r>
     </w:p>
     <w:p>
@@ -5592,7 +5943,6 @@
         <w:rPr>
           <w:noProof/>
         </w:rPr>
-        <w:lastRenderedPageBreak/>
         <w:drawing>
           <wp:inline distT="0" distB="0" distL="0" distR="0" wp14:anchorId="26CE62D0" wp14:editId="644DF134">
             <wp:extent cx="6124411" cy="1199820"/>
@@ -5644,8 +5994,9 @@
         <w:pStyle w:val="Ttulo1"/>
         <w:jc w:val="both"/>
       </w:pPr>
-      <w:bookmarkStart w:id="20" w:name="_Toc38238461"/>
-      <w:r>
+      <w:bookmarkStart w:id="20" w:name="_Toc38292604"/>
+      <w:r>
+        <w:lastRenderedPageBreak/>
         <w:t>Conclusiones</w:t>
       </w:r>
       <w:bookmarkEnd w:id="20"/>
@@ -5894,7 +6245,7 @@
         <w:pStyle w:val="Ttulo1"/>
         <w:jc w:val="both"/>
       </w:pPr>
-      <w:bookmarkStart w:id="21" w:name="_Toc38238462"/>
+      <w:bookmarkStart w:id="21" w:name="_Toc38292605"/>
       <w:r>
         <w:t>Comentarios personales</w:t>
       </w:r>
@@ -7149,7 +7500,7 @@
 </file>
 
 <file path=customXml/itemProps1.xml><?xml version="1.0" encoding="utf-8"?>
-<ds:datastoreItem xmlns:ds="http://schemas.openxmlformats.org/officeDocument/2006/customXml" ds:itemID="{1CC7BA9D-D8FF-4CB1-B671-A967EAF71B84}">
+<ds:datastoreItem xmlns:ds="http://schemas.openxmlformats.org/officeDocument/2006/customXml" ds:itemID="{995632C3-DD37-44F4-965C-26FEF6CAF529}">
   <ds:schemaRefs>
     <ds:schemaRef ds:uri="http://schemas.openxmlformats.org/officeDocument/2006/bibliography"/>
   </ds:schemaRefs>

</xml_diff>